<commit_message>
updates com custom commands e falhas
</commit_message>
<xml_diff>
--- a/2-Execution/Falhas encontradas.docx
+++ b/2-Execution/Falhas encontradas.docx
@@ -285,10 +285,7 @@
         <w:t xml:space="preserve">]: </w:t>
       </w:r>
       <w:r>
-        <w:t xml:space="preserve">É possível </w:t>
-      </w:r>
-      <w:r>
-        <w:t>finalizar uma compra apenas acrescentando um espaço ou caractere nos campos de informações do comprador</w:t>
+        <w:t>É possível finalizar uma compra apenas acrescentando um espaço ou caractere nos campos de informações do comprador</w:t>
       </w:r>
     </w:p>
     <w:p>
@@ -339,30 +336,15 @@
         <w:spacing w:after="0" w:line="240" w:lineRule="auto"/>
       </w:pPr>
       <w:r>
-        <w:t>3. Após realizar login com sucesso,</w:t>
-      </w:r>
-      <w:r>
-        <w:t xml:space="preserve"> escolha um item da página de produtos, e item será acrescentado no carrinho,</w:t>
-      </w:r>
-      <w:r>
-        <w:t xml:space="preserve"> no canto superior direito</w:t>
-      </w:r>
-      <w:r>
-        <w:t>.</w:t>
-      </w:r>
-    </w:p>
-    <w:p>
-      <w:pPr>
-        <w:spacing w:after="0" w:line="240" w:lineRule="auto"/>
-      </w:pPr>
-      <w:r>
-        <w:t>4. Ao clicar</w:t>
-      </w:r>
-      <w:r>
-        <w:t xml:space="preserve"> no ícone</w:t>
-      </w:r>
-      <w:r>
-        <w:t>, será redirecionado a página do carrinho, sendo possível acessar a próxima página, através do botão de “checkout”.</w:t>
+        <w:t>3. Após realizar login com sucesso, escolha um item da página de produtos, e item será acrescentado no carrinho, no canto superior direito.</w:t>
+      </w:r>
+    </w:p>
+    <w:p>
+      <w:pPr>
+        <w:spacing w:after="0" w:line="240" w:lineRule="auto"/>
+      </w:pPr>
+      <w:r>
+        <w:t>4. Ao clicar no ícone, será redirecionado a página do carrinho, sendo possível acessar a próxima página, através do botão de “checkout”.</w:t>
       </w:r>
     </w:p>
     <w:p>
@@ -609,13 +591,7 @@
         <w:spacing w:after="0" w:line="240" w:lineRule="auto"/>
       </w:pPr>
       <w:r>
-        <w:t>4. Ao clicar no ícone, será redirecionado a página do carrinho, sendo possível acessar a próxima página, através do botão de “checkout”</w:t>
-      </w:r>
-      <w:r>
-        <w:t>, nessa página é possível verificar as informações dos produtos escolhidos e a quantidade</w:t>
-      </w:r>
-      <w:r>
-        <w:t>.</w:t>
+        <w:t>4. Ao clicar no ícone, será redirecionado a página do carrinho, sendo possível acessar a próxima página, através do botão de “checkout”, nessa página é possível verificar as informações dos produtos escolhidos e a quantidade.</w:t>
       </w:r>
     </w:p>
     <w:p>
@@ -661,12 +637,674 @@
     <w:p>
       <w:pPr>
         <w:spacing w:after="0" w:line="240" w:lineRule="auto"/>
-        <w:rPr>
-          <w:b/>
-          <w:bCs/>
-          <w:sz w:val="28"/>
-          <w:szCs w:val="28"/>
-        </w:rPr>
+      </w:pPr>
+    </w:p>
+    <w:p>
+      <w:pPr>
+        <w:spacing w:after="0" w:line="240" w:lineRule="auto"/>
+      </w:pPr>
+    </w:p>
+    <w:p>
+      <w:pPr>
+        <w:spacing w:after="0" w:line="240" w:lineRule="auto"/>
+        <w:rPr>
+          <w:b/>
+          <w:bCs/>
+        </w:rPr>
+      </w:pPr>
+      <w:r>
+        <w:rPr>
+          <w:b/>
+          <w:bCs/>
+        </w:rPr>
+        <w:t>1.</w:t>
+      </w:r>
+      <w:r>
+        <w:rPr>
+          <w:b/>
+          <w:bCs/>
+        </w:rPr>
+        <w:t>4</w:t>
+      </w:r>
+    </w:p>
+    <w:p>
+      <w:pPr>
+        <w:spacing w:after="0" w:line="240" w:lineRule="auto"/>
+        <w:rPr>
+          <w:b/>
+          <w:bCs/>
+        </w:rPr>
+      </w:pPr>
+      <w:r>
+        <w:t xml:space="preserve">[Título]: </w:t>
+      </w:r>
+      <w:r>
+        <w:t xml:space="preserve">Não é possível </w:t>
+      </w:r>
+      <w:r>
+        <w:t>remover alguns itens na página inicial.</w:t>
+      </w:r>
+    </w:p>
+    <w:p>
+      <w:pPr>
+        <w:spacing w:after="0" w:line="240" w:lineRule="auto"/>
+      </w:pPr>
+    </w:p>
+    <w:p>
+      <w:pPr>
+        <w:spacing w:after="0" w:line="240" w:lineRule="auto"/>
+      </w:pPr>
+      <w:r>
+        <w:t>[</w:t>
+      </w:r>
+      <w:r>
+        <w:t>Descrição</w:t>
+      </w:r>
+      <w:r>
+        <w:t xml:space="preserve">]: </w:t>
+      </w:r>
+      <w:r>
+        <w:t xml:space="preserve">Não é possível </w:t>
+      </w:r>
+      <w:r>
+        <w:t>remover os itens acrescentados no carrinho, clicando no botão “Remove”</w:t>
+      </w:r>
+    </w:p>
+    <w:p>
+      <w:pPr>
+        <w:spacing w:after="0" w:line="240" w:lineRule="auto"/>
+      </w:pPr>
+    </w:p>
+    <w:p>
+      <w:pPr>
+        <w:spacing w:after="0" w:line="240" w:lineRule="auto"/>
+      </w:pPr>
+      <w:r>
+        <w:t>[</w:t>
+      </w:r>
+      <w:r>
+        <w:t>Passos para Reproduzir</w:t>
+      </w:r>
+      <w:r>
+        <w:t xml:space="preserve">]: </w:t>
+      </w:r>
+    </w:p>
+    <w:p>
+      <w:pPr>
+        <w:spacing w:after="0" w:line="240" w:lineRule="auto"/>
+      </w:pPr>
+      <w:r>
+        <w:t xml:space="preserve">1. Acessar o site </w:t>
+      </w:r>
+      <w:hyperlink r:id="rId7" w:history="1">
+        <w:r>
+          <w:rPr>
+            <w:rStyle w:val="Hyperlink"/>
+          </w:rPr>
+          <w:t>https://www.saucedemo.com/</w:t>
+        </w:r>
+      </w:hyperlink>
+    </w:p>
+    <w:p>
+      <w:pPr>
+        <w:spacing w:after="0" w:line="240" w:lineRule="auto"/>
+      </w:pPr>
+      <w:r>
+        <w:t>2. Inserir informações de usuário</w:t>
+      </w:r>
+      <w:r>
+        <w:t xml:space="preserve"> (“</w:t>
+      </w:r>
+      <w:proofErr w:type="spellStart"/>
+      <w:r>
+        <w:t>problem_user</w:t>
+      </w:r>
+      <w:proofErr w:type="spellEnd"/>
+      <w:r>
+        <w:t>”)</w:t>
+      </w:r>
+      <w:r>
+        <w:t xml:space="preserve"> e senha </w:t>
+      </w:r>
+      <w:r>
+        <w:t>válida</w:t>
+      </w:r>
+      <w:r>
+        <w:t>, para realizar o login.</w:t>
+      </w:r>
+    </w:p>
+    <w:p>
+      <w:pPr>
+        <w:spacing w:after="0" w:line="240" w:lineRule="auto"/>
+      </w:pPr>
+      <w:r>
+        <w:t>3. Após realizar login com sucesso, escolha um item da página de produtos, e item será acrescentado no carrinho, no canto superior direito.</w:t>
+      </w:r>
+    </w:p>
+    <w:p>
+      <w:pPr>
+        <w:spacing w:after="0" w:line="240" w:lineRule="auto"/>
+      </w:pPr>
+      <w:r>
+        <w:t>4. Ao escolh</w:t>
+      </w:r>
+      <w:r>
+        <w:t>er</w:t>
+      </w:r>
+      <w:r>
+        <w:t xml:space="preserve"> um</w:t>
+      </w:r>
+      <w:r>
+        <w:t xml:space="preserve"> outro</w:t>
+      </w:r>
+      <w:r>
+        <w:t xml:space="preserve"> item da página de produtos, e item será acrescentado no carrinho, no canto superior direito</w:t>
+      </w:r>
+      <w:r>
+        <w:t xml:space="preserve"> atualizando a quantidade.</w:t>
+      </w:r>
+    </w:p>
+    <w:p>
+      <w:pPr>
+        <w:spacing w:after="0" w:line="240" w:lineRule="auto"/>
+      </w:pPr>
+      <w:r>
+        <w:t>5. Ao clicar n</w:t>
+      </w:r>
+      <w:r>
+        <w:t xml:space="preserve">a opção de remover no botão “Remove”, não </w:t>
+      </w:r>
+      <w:proofErr w:type="gramStart"/>
+      <w:r>
+        <w:t>e</w:t>
+      </w:r>
+      <w:proofErr w:type="gramEnd"/>
+      <w:r>
+        <w:t xml:space="preserve"> possível remover os itens selecionados.</w:t>
+      </w:r>
+    </w:p>
+    <w:p>
+      <w:pPr>
+        <w:spacing w:after="0" w:line="240" w:lineRule="auto"/>
+      </w:pPr>
+      <w:r>
+        <w:t>6. E possível apenas clicando no ícone do carrinho no canto superior direito, e clicando em “Remove”.</w:t>
+      </w:r>
+    </w:p>
+    <w:p>
+      <w:pPr>
+        <w:spacing w:after="0" w:line="240" w:lineRule="auto"/>
+      </w:pPr>
+    </w:p>
+    <w:p>
+      <w:pPr>
+        <w:spacing w:after="0" w:line="240" w:lineRule="auto"/>
+      </w:pPr>
+      <w:r>
+        <w:t>[Comportamento Esperado]:</w:t>
+      </w:r>
+      <w:r>
+        <w:t xml:space="preserve"> </w:t>
+      </w:r>
+      <w:r>
+        <w:t>Correção na funcionalidade do botão “remove” da página inicial, sendo possível remover item, sem necessário entrar na página do carrinho.</w:t>
+      </w:r>
+    </w:p>
+    <w:p>
+      <w:pPr>
+        <w:spacing w:after="0" w:line="240" w:lineRule="auto"/>
+      </w:pPr>
+    </w:p>
+    <w:p>
+      <w:pPr>
+        <w:spacing w:after="0" w:line="240" w:lineRule="auto"/>
+      </w:pPr>
+      <w:r>
+        <w:t>[Reproduzido por]:</w:t>
+      </w:r>
+      <w:r>
+        <w:t xml:space="preserve"> Leonardo Alves</w:t>
+      </w:r>
+    </w:p>
+    <w:p>
+      <w:pPr>
+        <w:spacing w:after="0" w:line="240" w:lineRule="auto"/>
+      </w:pPr>
+    </w:p>
+    <w:p>
+      <w:pPr>
+        <w:spacing w:after="0" w:line="240" w:lineRule="auto"/>
+      </w:pPr>
+    </w:p>
+    <w:p>
+      <w:pPr>
+        <w:spacing w:after="0" w:line="240" w:lineRule="auto"/>
+      </w:pPr>
+    </w:p>
+    <w:p>
+      <w:pPr>
+        <w:spacing w:after="0" w:line="240" w:lineRule="auto"/>
+      </w:pPr>
+    </w:p>
+    <w:p>
+      <w:pPr>
+        <w:spacing w:after="0" w:line="240" w:lineRule="auto"/>
+      </w:pPr>
+    </w:p>
+    <w:p>
+      <w:pPr>
+        <w:spacing w:after="0" w:line="240" w:lineRule="auto"/>
+      </w:pPr>
+    </w:p>
+    <w:p>
+      <w:pPr>
+        <w:spacing w:after="0" w:line="240" w:lineRule="auto"/>
+      </w:pPr>
+    </w:p>
+    <w:p>
+      <w:pPr>
+        <w:spacing w:after="0" w:line="240" w:lineRule="auto"/>
+      </w:pPr>
+    </w:p>
+    <w:p>
+      <w:pPr>
+        <w:spacing w:after="0" w:line="240" w:lineRule="auto"/>
+      </w:pPr>
+    </w:p>
+    <w:p>
+      <w:pPr>
+        <w:spacing w:after="0" w:line="240" w:lineRule="auto"/>
+        <w:rPr>
+          <w:b/>
+          <w:bCs/>
+        </w:rPr>
+      </w:pPr>
+      <w:r>
+        <w:rPr>
+          <w:b/>
+          <w:bCs/>
+        </w:rPr>
+        <w:t>1.</w:t>
+      </w:r>
+      <w:r>
+        <w:rPr>
+          <w:b/>
+          <w:bCs/>
+        </w:rPr>
+        <w:t>5</w:t>
+      </w:r>
+    </w:p>
+    <w:p>
+      <w:pPr>
+        <w:spacing w:after="0" w:line="240" w:lineRule="auto"/>
+        <w:rPr>
+          <w:b/>
+          <w:bCs/>
+        </w:rPr>
+      </w:pPr>
+      <w:r>
+        <w:t xml:space="preserve">[Título]: </w:t>
+      </w:r>
+      <w:r>
+        <w:t xml:space="preserve">Não é possível </w:t>
+      </w:r>
+      <w:r>
+        <w:t xml:space="preserve">acrescentar </w:t>
+      </w:r>
+      <w:r>
+        <w:t>mais de 3 itens ao carrinho.</w:t>
+      </w:r>
+    </w:p>
+    <w:p>
+      <w:pPr>
+        <w:spacing w:after="0" w:line="240" w:lineRule="auto"/>
+      </w:pPr>
+    </w:p>
+    <w:p>
+      <w:pPr>
+        <w:spacing w:after="0" w:line="240" w:lineRule="auto"/>
+      </w:pPr>
+      <w:r>
+        <w:t>[</w:t>
+      </w:r>
+      <w:r>
+        <w:t>Descrição</w:t>
+      </w:r>
+      <w:r>
+        <w:t xml:space="preserve">]: </w:t>
+      </w:r>
+      <w:r>
+        <w:t xml:space="preserve">Não é possível </w:t>
+      </w:r>
+      <w:r>
+        <w:t>acrescentar itens ao carrinho</w:t>
+      </w:r>
+    </w:p>
+    <w:p>
+      <w:pPr>
+        <w:spacing w:after="0" w:line="240" w:lineRule="auto"/>
+      </w:pPr>
+    </w:p>
+    <w:p>
+      <w:pPr>
+        <w:spacing w:after="0" w:line="240" w:lineRule="auto"/>
+      </w:pPr>
+      <w:r>
+        <w:t>[</w:t>
+      </w:r>
+      <w:r>
+        <w:t>Passos para Reproduzir</w:t>
+      </w:r>
+      <w:r>
+        <w:t xml:space="preserve">]: </w:t>
+      </w:r>
+    </w:p>
+    <w:p>
+      <w:pPr>
+        <w:spacing w:after="0" w:line="240" w:lineRule="auto"/>
+      </w:pPr>
+      <w:r>
+        <w:t xml:space="preserve">1. Acessar o site </w:t>
+      </w:r>
+      <w:hyperlink r:id="rId8" w:history="1">
+        <w:r>
+          <w:rPr>
+            <w:rStyle w:val="Hyperlink"/>
+          </w:rPr>
+          <w:t>https://www.saucedemo.com/</w:t>
+        </w:r>
+      </w:hyperlink>
+    </w:p>
+    <w:p>
+      <w:pPr>
+        <w:spacing w:after="0" w:line="240" w:lineRule="auto"/>
+      </w:pPr>
+      <w:r>
+        <w:t>2. Inserir informações de usuário (“</w:t>
+      </w:r>
+      <w:proofErr w:type="spellStart"/>
+      <w:r>
+        <w:t>problem_user</w:t>
+      </w:r>
+      <w:proofErr w:type="spellEnd"/>
+      <w:r>
+        <w:t>”) e senha válida, para realizar o login.</w:t>
+      </w:r>
+    </w:p>
+    <w:p>
+      <w:pPr>
+        <w:spacing w:after="0" w:line="240" w:lineRule="auto"/>
+      </w:pPr>
+      <w:r>
+        <w:t>3. Após realizar login com sucesso, escolha um item da página de produtos, e item será acrescentado no carrinho, no canto superior direito.</w:t>
+      </w:r>
+    </w:p>
+    <w:p>
+      <w:pPr>
+        <w:spacing w:after="0" w:line="240" w:lineRule="auto"/>
+      </w:pPr>
+      <w:r>
+        <w:t>4. Ao escolher um outro item da página de produtos, e item será acrescentado no carrinho, no canto superior direito atualizando a quantidade.</w:t>
+      </w:r>
+    </w:p>
+    <w:p>
+      <w:pPr>
+        <w:spacing w:after="0" w:line="240" w:lineRule="auto"/>
+      </w:pPr>
+      <w:r>
+        <w:t xml:space="preserve">5. Ao </w:t>
+      </w:r>
+      <w:r>
+        <w:t xml:space="preserve">tentar acrescentar outros itens no carrinho, não é possível. </w:t>
+      </w:r>
+    </w:p>
+    <w:p>
+      <w:pPr>
+        <w:spacing w:after="0" w:line="240" w:lineRule="auto"/>
+      </w:pPr>
+      <w:r>
+        <w:t>6. Apenas itens da posição 1, 2 e 5 são possíveis de acrescentar ao carrinho.</w:t>
+      </w:r>
+    </w:p>
+    <w:p>
+      <w:pPr>
+        <w:spacing w:after="0" w:line="240" w:lineRule="auto"/>
+      </w:pPr>
+    </w:p>
+    <w:p>
+      <w:pPr>
+        <w:spacing w:after="0" w:line="240" w:lineRule="auto"/>
+      </w:pPr>
+      <w:r>
+        <w:t>[Comportamento Esperado]:</w:t>
+      </w:r>
+      <w:r>
+        <w:t xml:space="preserve"> Correção na funcionalidade </w:t>
+      </w:r>
+      <w:r>
+        <w:t>de acrescentar mais itens ao carrinho, não apenas itens limitados.</w:t>
+      </w:r>
+    </w:p>
+    <w:p>
+      <w:pPr>
+        <w:spacing w:after="0" w:line="240" w:lineRule="auto"/>
+      </w:pPr>
+    </w:p>
+    <w:p>
+      <w:pPr>
+        <w:spacing w:after="0" w:line="240" w:lineRule="auto"/>
+      </w:pPr>
+      <w:r>
+        <w:t>[Reproduzido por]:</w:t>
+      </w:r>
+      <w:r>
+        <w:t xml:space="preserve"> Leonardo Alves</w:t>
+      </w:r>
+    </w:p>
+    <w:p>
+      <w:pPr>
+        <w:spacing w:after="0" w:line="240" w:lineRule="auto"/>
+      </w:pPr>
+    </w:p>
+    <w:p>
+      <w:pPr>
+        <w:spacing w:after="0" w:line="240" w:lineRule="auto"/>
+        <w:rPr>
+          <w:b/>
+          <w:bCs/>
+        </w:rPr>
+      </w:pPr>
+      <w:r>
+        <w:rPr>
+          <w:b/>
+          <w:bCs/>
+        </w:rPr>
+        <w:t>1.</w:t>
+      </w:r>
+      <w:r>
+        <w:rPr>
+          <w:b/>
+          <w:bCs/>
+        </w:rPr>
+        <w:t>6</w:t>
+      </w:r>
+    </w:p>
+    <w:p>
+      <w:pPr>
+        <w:spacing w:after="0" w:line="240" w:lineRule="auto"/>
+        <w:rPr>
+          <w:b/>
+          <w:bCs/>
+        </w:rPr>
+      </w:pPr>
+      <w:r>
+        <w:t xml:space="preserve">[Título]: </w:t>
+      </w:r>
+      <w:r>
+        <w:t>Botão de acrescentar ao carrinho não está funcionando.</w:t>
+      </w:r>
+    </w:p>
+    <w:p>
+      <w:pPr>
+        <w:spacing w:after="0" w:line="240" w:lineRule="auto"/>
+      </w:pPr>
+    </w:p>
+    <w:p>
+      <w:pPr>
+        <w:spacing w:after="0" w:line="240" w:lineRule="auto"/>
+      </w:pPr>
+      <w:r>
+        <w:t>[</w:t>
+      </w:r>
+      <w:r>
+        <w:t>Descrição</w:t>
+      </w:r>
+      <w:r>
+        <w:t xml:space="preserve">]: </w:t>
+      </w:r>
+      <w:r>
+        <w:t>Botão de acrescentar determinados itens, não está funcionando</w:t>
+      </w:r>
+    </w:p>
+    <w:p>
+      <w:pPr>
+        <w:spacing w:after="0" w:line="240" w:lineRule="auto"/>
+      </w:pPr>
+    </w:p>
+    <w:p>
+      <w:pPr>
+        <w:spacing w:after="0" w:line="240" w:lineRule="auto"/>
+      </w:pPr>
+      <w:r>
+        <w:t>[</w:t>
+      </w:r>
+      <w:r>
+        <w:t>Passos para Reproduzir</w:t>
+      </w:r>
+      <w:r>
+        <w:t xml:space="preserve">]: </w:t>
+      </w:r>
+    </w:p>
+    <w:p>
+      <w:pPr>
+        <w:spacing w:after="0" w:line="240" w:lineRule="auto"/>
+      </w:pPr>
+      <w:r>
+        <w:t xml:space="preserve">1. Acessar o site </w:t>
+      </w:r>
+      <w:hyperlink r:id="rId9" w:history="1">
+        <w:r>
+          <w:rPr>
+            <w:rStyle w:val="Hyperlink"/>
+          </w:rPr>
+          <w:t>https://www.saucedemo.com/</w:t>
+        </w:r>
+      </w:hyperlink>
+    </w:p>
+    <w:p>
+      <w:pPr>
+        <w:spacing w:after="0" w:line="240" w:lineRule="auto"/>
+      </w:pPr>
+      <w:r>
+        <w:t>2. Inserir informações de usuário (“</w:t>
+      </w:r>
+      <w:proofErr w:type="spellStart"/>
+      <w:r>
+        <w:t>problem_user</w:t>
+      </w:r>
+      <w:proofErr w:type="spellEnd"/>
+      <w:r>
+        <w:t>”) e senha válida, para realizar o login.</w:t>
+      </w:r>
+    </w:p>
+    <w:p>
+      <w:pPr>
+        <w:spacing w:after="0" w:line="240" w:lineRule="auto"/>
+      </w:pPr>
+      <w:r>
+        <w:t>3. Após realizar login com sucesso, escolha um item da página de produtos, e item será acrescentado no carrinho, no canto superior direito.</w:t>
+      </w:r>
+    </w:p>
+    <w:p>
+      <w:pPr>
+        <w:spacing w:after="0" w:line="240" w:lineRule="auto"/>
+      </w:pPr>
+      <w:r>
+        <w:t>4. Ao escolher um outro item da página de produtos, e item será acrescentado no carrinho, no canto superior direito atualizando a quantidade.</w:t>
+      </w:r>
+    </w:p>
+    <w:p>
+      <w:pPr>
+        <w:spacing w:after="0" w:line="240" w:lineRule="auto"/>
+      </w:pPr>
+      <w:r>
+        <w:t>5</w:t>
+      </w:r>
+      <w:r>
+        <w:t xml:space="preserve">. Apenas itens da posição </w:t>
+      </w:r>
+      <w:r>
+        <w:t>3</w:t>
+      </w:r>
+      <w:r>
+        <w:t xml:space="preserve">, </w:t>
+      </w:r>
+      <w:r>
+        <w:t>4</w:t>
+      </w:r>
+      <w:r>
+        <w:t xml:space="preserve"> e </w:t>
+      </w:r>
+      <w:r>
+        <w:t>6</w:t>
+      </w:r>
+      <w:r>
+        <w:t xml:space="preserve"> são possíveis de acrescentar ao carrinho.</w:t>
+      </w:r>
+    </w:p>
+    <w:p>
+      <w:pPr>
+        <w:spacing w:after="0" w:line="240" w:lineRule="auto"/>
+      </w:pPr>
+    </w:p>
+    <w:p>
+      <w:pPr>
+        <w:spacing w:after="0" w:line="240" w:lineRule="auto"/>
+      </w:pPr>
+      <w:r>
+        <w:t>[Comportamento Esperado]:</w:t>
+      </w:r>
+      <w:r>
+        <w:t xml:space="preserve"> Correção na funcionalidade </w:t>
+      </w:r>
+      <w:r>
+        <w:t>do botão “Add to card”</w:t>
+      </w:r>
+    </w:p>
+    <w:p>
+      <w:pPr>
+        <w:spacing w:after="0" w:line="240" w:lineRule="auto"/>
+      </w:pPr>
+    </w:p>
+    <w:p>
+      <w:pPr>
+        <w:spacing w:after="0" w:line="240" w:lineRule="auto"/>
+      </w:pPr>
+      <w:r>
+        <w:t>[Reproduzido por]:</w:t>
+      </w:r>
+      <w:r>
+        <w:t xml:space="preserve"> Leonardo Alves</w:t>
+      </w:r>
+    </w:p>
+    <w:p>
+      <w:pPr>
+        <w:spacing w:after="0" w:line="240" w:lineRule="auto"/>
+      </w:pPr>
+    </w:p>
+    <w:p>
+      <w:pPr>
+        <w:spacing w:after="0" w:line="240" w:lineRule="auto"/>
       </w:pPr>
     </w:p>
     <w:p>
@@ -715,7 +1353,13 @@
       </w:pPr>
     </w:p>
     <w:p/>
-    <w:p/>
+    <w:p>
+      <w:pPr>
+        <w:rPr>
+          <w:u w:val="single"/>
+        </w:rPr>
+      </w:pPr>
+    </w:p>
     <w:sectPr>
       <w:pgSz w:w="11906" w:h="16838"/>
       <w:pgMar w:top="284" w:right="1701" w:bottom="1417" w:left="1701" w:header="708" w:footer="708" w:gutter="0"/>

</xml_diff>

<commit_message>
update de falhas, e CI dos testes
</commit_message>
<xml_diff>
--- a/2-Execution/Falhas encontradas.docx
+++ b/2-Execution/Falhas encontradas.docx
@@ -90,11 +90,6 @@
       <w:r>
         <w:t>enhum item selecionado.</w:t>
       </w:r>
-    </w:p>
-    <w:p>
-      <w:pPr>
-        <w:spacing w:after="0" w:line="240" w:lineRule="auto"/>
-      </w:pPr>
     </w:p>
     <w:p>
       <w:pPr>
@@ -217,11 +212,6 @@
       <w:pPr>
         <w:spacing w:after="0" w:line="240" w:lineRule="auto"/>
       </w:pPr>
-    </w:p>
-    <w:p>
-      <w:pPr>
-        <w:spacing w:after="0" w:line="240" w:lineRule="auto"/>
-      </w:pPr>
       <w:r>
         <w:t>[Reproduzido por]:</w:t>
       </w:r>
@@ -265,11 +255,6 @@
       <w:r>
         <w:t>Informações do Comprador.</w:t>
       </w:r>
-    </w:p>
-    <w:p>
-      <w:pPr>
-        <w:spacing w:after="0" w:line="240" w:lineRule="auto"/>
-      </w:pPr>
     </w:p>
     <w:p>
       <w:pPr>
@@ -410,11 +395,6 @@
       <w:pPr>
         <w:spacing w:after="0" w:line="240" w:lineRule="auto"/>
       </w:pPr>
-    </w:p>
-    <w:p>
-      <w:pPr>
-        <w:spacing w:after="0" w:line="240" w:lineRule="auto"/>
-      </w:pPr>
       <w:r>
         <w:t>[Reproduzido por]:</w:t>
       </w:r>
@@ -481,6 +461,83 @@
         <w:rPr>
           <w:b/>
           <w:bCs/>
+          <w:sz w:val="28"/>
+          <w:szCs w:val="28"/>
+        </w:rPr>
+      </w:pPr>
+    </w:p>
+    <w:p>
+      <w:pPr>
+        <w:spacing w:after="0" w:line="240" w:lineRule="auto"/>
+        <w:rPr>
+          <w:b/>
+          <w:bCs/>
+          <w:sz w:val="28"/>
+          <w:szCs w:val="28"/>
+        </w:rPr>
+      </w:pPr>
+    </w:p>
+    <w:p>
+      <w:pPr>
+        <w:spacing w:after="0" w:line="240" w:lineRule="auto"/>
+        <w:rPr>
+          <w:b/>
+          <w:bCs/>
+          <w:sz w:val="28"/>
+          <w:szCs w:val="28"/>
+        </w:rPr>
+      </w:pPr>
+    </w:p>
+    <w:p>
+      <w:pPr>
+        <w:spacing w:after="0" w:line="240" w:lineRule="auto"/>
+        <w:rPr>
+          <w:b/>
+          <w:bCs/>
+          <w:sz w:val="28"/>
+          <w:szCs w:val="28"/>
+        </w:rPr>
+      </w:pPr>
+    </w:p>
+    <w:p>
+      <w:pPr>
+        <w:spacing w:after="0" w:line="240" w:lineRule="auto"/>
+        <w:rPr>
+          <w:b/>
+          <w:bCs/>
+          <w:sz w:val="28"/>
+          <w:szCs w:val="28"/>
+        </w:rPr>
+      </w:pPr>
+    </w:p>
+    <w:p>
+      <w:pPr>
+        <w:spacing w:after="0" w:line="240" w:lineRule="auto"/>
+        <w:rPr>
+          <w:b/>
+          <w:bCs/>
+          <w:sz w:val="28"/>
+          <w:szCs w:val="28"/>
+        </w:rPr>
+      </w:pPr>
+    </w:p>
+    <w:p>
+      <w:pPr>
+        <w:spacing w:after="0" w:line="240" w:lineRule="auto"/>
+        <w:rPr>
+          <w:b/>
+          <w:bCs/>
+          <w:sz w:val="28"/>
+          <w:szCs w:val="28"/>
+        </w:rPr>
+      </w:pPr>
+    </w:p>
+    <w:p>
+      <w:pPr>
+        <w:spacing w:after="0" w:line="240" w:lineRule="auto"/>
+        <w:rPr>
+          <w:b/>
+          <w:bCs/>
         </w:rPr>
       </w:pPr>
       <w:r>
@@ -512,11 +569,6 @@
       <w:r>
         <w:t>Não é possível adicionar uma quantidade específica do mesmo item.</w:t>
       </w:r>
-    </w:p>
-    <w:p>
-      <w:pPr>
-        <w:spacing w:after="0" w:line="240" w:lineRule="auto"/>
-      </w:pPr>
     </w:p>
     <w:p>
       <w:pPr>
@@ -622,11 +674,6 @@
       <w:pPr>
         <w:spacing w:after="0" w:line="240" w:lineRule="auto"/>
       </w:pPr>
-    </w:p>
-    <w:p>
-      <w:pPr>
-        <w:spacing w:after="0" w:line="240" w:lineRule="auto"/>
-      </w:pPr>
       <w:r>
         <w:t>[Reproduzido por]:</w:t>
       </w:r>
@@ -689,11 +736,6 @@
       <w:pPr>
         <w:spacing w:after="0" w:line="240" w:lineRule="auto"/>
       </w:pPr>
-    </w:p>
-    <w:p>
-      <w:pPr>
-        <w:spacing w:after="0" w:line="240" w:lineRule="auto"/>
-      </w:pPr>
       <w:r>
         <w:t>[</w:t>
       </w:r>
@@ -704,10 +746,7 @@
         <w:t xml:space="preserve">]: </w:t>
       </w:r>
       <w:r>
-        <w:t xml:space="preserve">Não é possível </w:t>
-      </w:r>
-      <w:r>
-        <w:t>remover os itens acrescentados no carrinho, clicando no botão “Remove”</w:t>
+        <w:t>Não é possível remover os itens acrescentados no carrinho, clicando no botão “Remove”</w:t>
       </w:r>
     </w:p>
     <w:p>
@@ -750,10 +789,7 @@
         <w:spacing w:after="0" w:line="240" w:lineRule="auto"/>
       </w:pPr>
       <w:r>
-        <w:t>2. Inserir informações de usuário</w:t>
-      </w:r>
-      <w:r>
-        <w:t xml:space="preserve"> (“</w:t>
+        <w:t>2. Inserir informações de usuário (“</w:t>
       </w:r>
       <w:proofErr w:type="spellStart"/>
       <w:r>
@@ -761,16 +797,7 @@
       </w:r>
       <w:proofErr w:type="spellEnd"/>
       <w:r>
-        <w:t>”)</w:t>
-      </w:r>
-      <w:r>
-        <w:t xml:space="preserve"> e senha </w:t>
-      </w:r>
-      <w:r>
-        <w:t>válida</w:t>
-      </w:r>
-      <w:r>
-        <w:t>, para realizar o login.</w:t>
+        <w:t>”) e senha válida, para realizar o login.</w:t>
       </w:r>
     </w:p>
     <w:p>
@@ -786,33 +813,15 @@
         <w:spacing w:after="0" w:line="240" w:lineRule="auto"/>
       </w:pPr>
       <w:r>
-        <w:t>4. Ao escolh</w:t>
-      </w:r>
-      <w:r>
-        <w:t>er</w:t>
-      </w:r>
-      <w:r>
-        <w:t xml:space="preserve"> um</w:t>
-      </w:r>
-      <w:r>
-        <w:t xml:space="preserve"> outro</w:t>
-      </w:r>
-      <w:r>
-        <w:t xml:space="preserve"> item da página de produtos, e item será acrescentado no carrinho, no canto superior direito</w:t>
-      </w:r>
-      <w:r>
-        <w:t xml:space="preserve"> atualizando a quantidade.</w:t>
-      </w:r>
-    </w:p>
-    <w:p>
-      <w:pPr>
-        <w:spacing w:after="0" w:line="240" w:lineRule="auto"/>
-      </w:pPr>
-      <w:r>
-        <w:t>5. Ao clicar n</w:t>
-      </w:r>
-      <w:r>
-        <w:t xml:space="preserve">a opção de remover no botão “Remove”, não </w:t>
+        <w:t>4. Ao escolher um outro item da página de produtos, e item será acrescentado no carrinho, no canto superior direito atualizando a quantidade.</w:t>
+      </w:r>
+    </w:p>
+    <w:p>
+      <w:pPr>
+        <w:spacing w:after="0" w:line="240" w:lineRule="auto"/>
+      </w:pPr>
+      <w:r>
+        <w:t xml:space="preserve">5. Ao clicar na opção de remover no botão “Remove”, não </w:t>
       </w:r>
       <w:proofErr w:type="gramStart"/>
       <w:r>
@@ -844,16 +853,8 @@
         <w:t>[Comportamento Esperado]:</w:t>
       </w:r>
       <w:r>
-        <w:t xml:space="preserve"> </w:t>
-      </w:r>
-      <w:r>
-        <w:t>Correção na funcionalidade do botão “remove” da página inicial, sendo possível remover item, sem necessário entrar na página do carrinho.</w:t>
-      </w:r>
-    </w:p>
-    <w:p>
-      <w:pPr>
-        <w:spacing w:after="0" w:line="240" w:lineRule="auto"/>
-      </w:pPr>
+        <w:t xml:space="preserve"> Correção na funcionalidade do botão “remove” da página inicial, sendo possível remover item, sem necessário entrar na página do carrinho.</w:t>
+      </w:r>
     </w:p>
     <w:p>
       <w:pPr>
@@ -914,16 +915,67 @@
     <w:p>
       <w:pPr>
         <w:spacing w:after="0" w:line="240" w:lineRule="auto"/>
-        <w:rPr>
-          <w:b/>
-          <w:bCs/>
-        </w:rPr>
-      </w:pPr>
-      <w:r>
-        <w:rPr>
-          <w:b/>
-          <w:bCs/>
-        </w:rPr>
+      </w:pPr>
+    </w:p>
+    <w:p>
+      <w:pPr>
+        <w:spacing w:after="0" w:line="240" w:lineRule="auto"/>
+      </w:pPr>
+    </w:p>
+    <w:p>
+      <w:pPr>
+        <w:spacing w:after="0" w:line="240" w:lineRule="auto"/>
+      </w:pPr>
+    </w:p>
+    <w:p>
+      <w:pPr>
+        <w:spacing w:after="0" w:line="240" w:lineRule="auto"/>
+      </w:pPr>
+    </w:p>
+    <w:p>
+      <w:pPr>
+        <w:spacing w:after="0" w:line="240" w:lineRule="auto"/>
+      </w:pPr>
+    </w:p>
+    <w:p>
+      <w:pPr>
+        <w:spacing w:after="0" w:line="240" w:lineRule="auto"/>
+      </w:pPr>
+    </w:p>
+    <w:p>
+      <w:pPr>
+        <w:spacing w:after="0" w:line="240" w:lineRule="auto"/>
+      </w:pPr>
+    </w:p>
+    <w:p>
+      <w:pPr>
+        <w:spacing w:after="0" w:line="240" w:lineRule="auto"/>
+      </w:pPr>
+    </w:p>
+    <w:p>
+      <w:pPr>
+        <w:spacing w:after="0" w:line="240" w:lineRule="auto"/>
+      </w:pPr>
+    </w:p>
+    <w:p>
+      <w:pPr>
+        <w:spacing w:after="0" w:line="240" w:lineRule="auto"/>
+      </w:pPr>
+    </w:p>
+    <w:p>
+      <w:pPr>
+        <w:spacing w:after="0" w:line="240" w:lineRule="auto"/>
+        <w:rPr>
+          <w:b/>
+          <w:bCs/>
+        </w:rPr>
+      </w:pPr>
+      <w:r>
+        <w:rPr>
+          <w:b/>
+          <w:bCs/>
+        </w:rPr>
+        <w:lastRenderedPageBreak/>
         <w:t>1.</w:t>
       </w:r>
       <w:r>
@@ -954,11 +1006,6 @@
       <w:r>
         <w:t>mais de 3 itens ao carrinho.</w:t>
       </w:r>
-    </w:p>
-    <w:p>
-      <w:pPr>
-        <w:spacing w:after="0" w:line="240" w:lineRule="auto"/>
-      </w:pPr>
     </w:p>
     <w:p>
       <w:pPr>
@@ -1052,10 +1099,7 @@
         <w:spacing w:after="0" w:line="240" w:lineRule="auto"/>
       </w:pPr>
       <w:r>
-        <w:t xml:space="preserve">5. Ao </w:t>
-      </w:r>
-      <w:r>
-        <w:t xml:space="preserve">tentar acrescentar outros itens no carrinho, não é possível. </w:t>
+        <w:t xml:space="preserve">5. Ao tentar acrescentar outros itens no carrinho, não é possível. </w:t>
       </w:r>
     </w:p>
     <w:p>
@@ -1079,16 +1123,8 @@
         <w:t>[Comportamento Esperado]:</w:t>
       </w:r>
       <w:r>
-        <w:t xml:space="preserve"> Correção na funcionalidade </w:t>
-      </w:r>
-      <w:r>
-        <w:t>de acrescentar mais itens ao carrinho, não apenas itens limitados.</w:t>
-      </w:r>
-    </w:p>
-    <w:p>
-      <w:pPr>
-        <w:spacing w:after="0" w:line="240" w:lineRule="auto"/>
-      </w:pPr>
+        <w:t xml:space="preserve"> Correção na funcionalidade de acrescentar mais itens ao carrinho, não apenas itens limitados.</w:t>
+      </w:r>
     </w:p>
     <w:p>
       <w:pPr>
@@ -1109,6 +1145,11 @@
     <w:p>
       <w:pPr>
         <w:spacing w:after="0" w:line="240" w:lineRule="auto"/>
+      </w:pPr>
+    </w:p>
+    <w:p>
+      <w:pPr>
+        <w:spacing w:after="0" w:line="240" w:lineRule="auto"/>
         <w:rPr>
           <w:b/>
           <w:bCs/>
@@ -1143,11 +1184,6 @@
       <w:r>
         <w:t>Botão de acrescentar ao carrinho não está funcionando.</w:t>
       </w:r>
-    </w:p>
-    <w:p>
-      <w:pPr>
-        <w:spacing w:after="0" w:line="240" w:lineRule="auto"/>
-      </w:pPr>
     </w:p>
     <w:p>
       <w:pPr>
@@ -1285,11 +1321,6 @@
       <w:pPr>
         <w:spacing w:after="0" w:line="240" w:lineRule="auto"/>
       </w:pPr>
-    </w:p>
-    <w:p>
-      <w:pPr>
-        <w:spacing w:after="0" w:line="240" w:lineRule="auto"/>
-      </w:pPr>
       <w:r>
         <w:t>[Reproduzido por]:</w:t>
       </w:r>
@@ -1310,6 +1341,1676 @@
     <w:p>
       <w:pPr>
         <w:spacing w:after="0" w:line="240" w:lineRule="auto"/>
+        <w:rPr>
+          <w:b/>
+          <w:bCs/>
+        </w:rPr>
+      </w:pPr>
+      <w:r>
+        <w:rPr>
+          <w:b/>
+          <w:bCs/>
+        </w:rPr>
+        <w:t>1.</w:t>
+      </w:r>
+      <w:r>
+        <w:rPr>
+          <w:b/>
+          <w:bCs/>
+        </w:rPr>
+        <w:t>7</w:t>
+      </w:r>
+    </w:p>
+    <w:p>
+      <w:pPr>
+        <w:spacing w:after="0" w:line="240" w:lineRule="auto"/>
+        <w:rPr>
+          <w:b/>
+          <w:bCs/>
+        </w:rPr>
+      </w:pPr>
+      <w:r>
+        <w:t xml:space="preserve">[Título]: </w:t>
+      </w:r>
+      <w:r>
+        <w:t>Imagens dos produtos não está de acordo.</w:t>
+      </w:r>
+    </w:p>
+    <w:p>
+      <w:pPr>
+        <w:spacing w:after="0" w:line="240" w:lineRule="auto"/>
+      </w:pPr>
+      <w:r>
+        <w:t>[</w:t>
+      </w:r>
+      <w:r>
+        <w:t>Descrição</w:t>
+      </w:r>
+      <w:r>
+        <w:t xml:space="preserve">]: </w:t>
+      </w:r>
+      <w:r>
+        <w:t>A imagem dos produtos listados não está de acordo com sua nomenclatura.</w:t>
+      </w:r>
+    </w:p>
+    <w:p>
+      <w:pPr>
+        <w:spacing w:after="0" w:line="240" w:lineRule="auto"/>
+      </w:pPr>
+    </w:p>
+    <w:p>
+      <w:pPr>
+        <w:spacing w:after="0" w:line="240" w:lineRule="auto"/>
+      </w:pPr>
+      <w:r>
+        <w:t>[</w:t>
+      </w:r>
+      <w:r>
+        <w:t>Passos para Reproduzir</w:t>
+      </w:r>
+      <w:r>
+        <w:t xml:space="preserve">]: </w:t>
+      </w:r>
+    </w:p>
+    <w:p>
+      <w:pPr>
+        <w:spacing w:after="0" w:line="240" w:lineRule="auto"/>
+      </w:pPr>
+      <w:r>
+        <w:t xml:space="preserve">1. Acessar o site </w:t>
+      </w:r>
+      <w:hyperlink r:id="rId10" w:history="1">
+        <w:r>
+          <w:rPr>
+            <w:rStyle w:val="Hyperlink"/>
+          </w:rPr>
+          <w:t>https://www.saucedemo.com/</w:t>
+        </w:r>
+      </w:hyperlink>
+    </w:p>
+    <w:p>
+      <w:pPr>
+        <w:spacing w:after="0" w:line="240" w:lineRule="auto"/>
+      </w:pPr>
+      <w:r>
+        <w:t>2. Inserir informações de usuário (“</w:t>
+      </w:r>
+      <w:proofErr w:type="spellStart"/>
+      <w:r>
+        <w:t>problem_user</w:t>
+      </w:r>
+      <w:proofErr w:type="spellEnd"/>
+      <w:r>
+        <w:t>”) e senha válida, para realizar o login.</w:t>
+      </w:r>
+    </w:p>
+    <w:p>
+      <w:pPr>
+        <w:spacing w:after="0" w:line="240" w:lineRule="auto"/>
+      </w:pPr>
+      <w:r>
+        <w:t xml:space="preserve">3. Após realizar login com sucesso, </w:t>
+      </w:r>
+      <w:r>
+        <w:t>observe a imagem referente aos produtos</w:t>
+      </w:r>
+      <w:r>
+        <w:t>.</w:t>
+      </w:r>
+    </w:p>
+    <w:p>
+      <w:pPr>
+        <w:spacing w:after="0" w:line="240" w:lineRule="auto"/>
+      </w:pPr>
+      <w:r>
+        <w:t xml:space="preserve">4. </w:t>
+      </w:r>
+      <w:r>
+        <w:t>A imagem segue sendo a mesma para todos os produtos.</w:t>
+      </w:r>
+    </w:p>
+    <w:p>
+      <w:pPr>
+        <w:spacing w:after="0" w:line="240" w:lineRule="auto"/>
+      </w:pPr>
+    </w:p>
+    <w:p>
+      <w:pPr>
+        <w:spacing w:after="0" w:line="240" w:lineRule="auto"/>
+      </w:pPr>
+      <w:r>
+        <w:t>[Comportamento Esperado]:</w:t>
+      </w:r>
+      <w:r>
+        <w:t xml:space="preserve"> Correção </w:t>
+      </w:r>
+      <w:r>
+        <w:t>da imagem de cada produto, de acordo com sua descrição de nome.</w:t>
+      </w:r>
+    </w:p>
+    <w:p>
+      <w:pPr>
+        <w:spacing w:after="0" w:line="240" w:lineRule="auto"/>
+      </w:pPr>
+      <w:r>
+        <w:t>[Reproduzido por]:</w:t>
+      </w:r>
+      <w:r>
+        <w:t xml:space="preserve"> Leonardo Alves</w:t>
+      </w:r>
+    </w:p>
+    <w:p>
+      <w:pPr>
+        <w:spacing w:after="0" w:line="240" w:lineRule="auto"/>
+      </w:pPr>
+    </w:p>
+    <w:p>
+      <w:pPr>
+        <w:spacing w:after="0" w:line="240" w:lineRule="auto"/>
+      </w:pPr>
+    </w:p>
+    <w:p>
+      <w:pPr>
+        <w:spacing w:after="0" w:line="240" w:lineRule="auto"/>
+      </w:pPr>
+    </w:p>
+    <w:p>
+      <w:pPr>
+        <w:spacing w:after="0" w:line="240" w:lineRule="auto"/>
+      </w:pPr>
+    </w:p>
+    <w:p>
+      <w:pPr>
+        <w:spacing w:after="0" w:line="240" w:lineRule="auto"/>
+      </w:pPr>
+    </w:p>
+    <w:p>
+      <w:pPr>
+        <w:spacing w:after="0" w:line="240" w:lineRule="auto"/>
+      </w:pPr>
+    </w:p>
+    <w:p>
+      <w:pPr>
+        <w:spacing w:after="0" w:line="240" w:lineRule="auto"/>
+      </w:pPr>
+    </w:p>
+    <w:p>
+      <w:pPr>
+        <w:spacing w:after="0" w:line="240" w:lineRule="auto"/>
+      </w:pPr>
+    </w:p>
+    <w:p>
+      <w:pPr>
+        <w:spacing w:after="0" w:line="240" w:lineRule="auto"/>
+      </w:pPr>
+    </w:p>
+    <w:p>
+      <w:pPr>
+        <w:spacing w:after="0" w:line="240" w:lineRule="auto"/>
+      </w:pPr>
+    </w:p>
+    <w:p>
+      <w:pPr>
+        <w:spacing w:after="0" w:line="240" w:lineRule="auto"/>
+      </w:pPr>
+    </w:p>
+    <w:p>
+      <w:pPr>
+        <w:spacing w:after="0" w:line="240" w:lineRule="auto"/>
+      </w:pPr>
+    </w:p>
+    <w:p>
+      <w:pPr>
+        <w:spacing w:after="0" w:line="240" w:lineRule="auto"/>
+      </w:pPr>
+    </w:p>
+    <w:p>
+      <w:pPr>
+        <w:spacing w:after="0" w:line="240" w:lineRule="auto"/>
+        <w:rPr>
+          <w:b/>
+          <w:bCs/>
+        </w:rPr>
+      </w:pPr>
+      <w:r>
+        <w:rPr>
+          <w:b/>
+          <w:bCs/>
+        </w:rPr>
+        <w:lastRenderedPageBreak/>
+        <w:t>1.</w:t>
+      </w:r>
+      <w:r>
+        <w:rPr>
+          <w:b/>
+          <w:bCs/>
+        </w:rPr>
+        <w:t>8</w:t>
+      </w:r>
+    </w:p>
+    <w:p>
+      <w:pPr>
+        <w:spacing w:after="0" w:line="240" w:lineRule="auto"/>
+        <w:rPr>
+          <w:b/>
+          <w:bCs/>
+        </w:rPr>
+      </w:pPr>
+      <w:r>
+        <w:t xml:space="preserve">[Título]: </w:t>
+      </w:r>
+      <w:r>
+        <w:t>Informações do produto não estão de acordo.</w:t>
+      </w:r>
+    </w:p>
+    <w:p>
+      <w:pPr>
+        <w:spacing w:after="0" w:line="240" w:lineRule="auto"/>
+      </w:pPr>
+    </w:p>
+    <w:p>
+      <w:pPr>
+        <w:spacing w:after="0" w:line="240" w:lineRule="auto"/>
+      </w:pPr>
+      <w:r>
+        <w:t>[</w:t>
+      </w:r>
+      <w:r>
+        <w:t>Descrição</w:t>
+      </w:r>
+      <w:r>
+        <w:t xml:space="preserve">]: </w:t>
+      </w:r>
+      <w:r>
+        <w:t>As informações dos produtos listados não estão</w:t>
+      </w:r>
+      <w:r>
+        <w:t xml:space="preserve"> de acordo</w:t>
+      </w:r>
+      <w:r>
+        <w:t>.</w:t>
+      </w:r>
+    </w:p>
+    <w:p>
+      <w:pPr>
+        <w:spacing w:after="0" w:line="240" w:lineRule="auto"/>
+      </w:pPr>
+    </w:p>
+    <w:p>
+      <w:pPr>
+        <w:spacing w:after="0" w:line="240" w:lineRule="auto"/>
+      </w:pPr>
+      <w:r>
+        <w:t>[</w:t>
+      </w:r>
+      <w:r>
+        <w:t>Passos para Reproduzir</w:t>
+      </w:r>
+      <w:r>
+        <w:t xml:space="preserve">]: </w:t>
+      </w:r>
+    </w:p>
+    <w:p>
+      <w:pPr>
+        <w:spacing w:after="0" w:line="240" w:lineRule="auto"/>
+      </w:pPr>
+      <w:r>
+        <w:t xml:space="preserve">1. Acessar o site </w:t>
+      </w:r>
+      <w:hyperlink r:id="rId11" w:history="1">
+        <w:r>
+          <w:rPr>
+            <w:rStyle w:val="Hyperlink"/>
+          </w:rPr>
+          <w:t>https://www.saucedemo.com/</w:t>
+        </w:r>
+      </w:hyperlink>
+    </w:p>
+    <w:p>
+      <w:pPr>
+        <w:spacing w:after="0" w:line="240" w:lineRule="auto"/>
+      </w:pPr>
+      <w:r>
+        <w:t>2. Inserir informações de usuário (“</w:t>
+      </w:r>
+      <w:proofErr w:type="spellStart"/>
+      <w:r>
+        <w:t>problem_user</w:t>
+      </w:r>
+      <w:proofErr w:type="spellEnd"/>
+      <w:r>
+        <w:t>”) e senha válida, para realizar o login.</w:t>
+      </w:r>
+    </w:p>
+    <w:p>
+      <w:pPr>
+        <w:spacing w:after="0" w:line="240" w:lineRule="auto"/>
+      </w:pPr>
+      <w:r>
+        <w:t xml:space="preserve">3. Após realizar login com sucesso, observe </w:t>
+      </w:r>
+      <w:r>
+        <w:t xml:space="preserve">o produto desejado e clique no produto, ex: “Sauce </w:t>
+      </w:r>
+      <w:proofErr w:type="spellStart"/>
+      <w:r>
+        <w:t>Labs</w:t>
+      </w:r>
+      <w:proofErr w:type="spellEnd"/>
+      <w:r>
+        <w:t xml:space="preserve"> </w:t>
+      </w:r>
+      <w:proofErr w:type="spellStart"/>
+      <w:r>
+        <w:t>Backpack</w:t>
+      </w:r>
+      <w:proofErr w:type="spellEnd"/>
+      <w:r>
+        <w:t>”, produto tem seu nome, breve descrição e preço</w:t>
+      </w:r>
+      <w:r>
+        <w:t>.</w:t>
+      </w:r>
+    </w:p>
+    <w:p>
+      <w:pPr>
+        <w:spacing w:after="0" w:line="240" w:lineRule="auto"/>
+      </w:pPr>
+      <w:r>
+        <w:t xml:space="preserve">4. </w:t>
+      </w:r>
+      <w:r>
+        <w:t>Ao clicar no produto, na página de descrição está com a imagem certa do produto, no entanto o nome, descrição e preço, estão diferentes dos mostrados na página inicial de produtos.</w:t>
+      </w:r>
+    </w:p>
+    <w:p>
+      <w:pPr>
+        <w:spacing w:after="0" w:line="240" w:lineRule="auto"/>
+      </w:pPr>
+    </w:p>
+    <w:p>
+      <w:pPr>
+        <w:spacing w:after="0" w:line="240" w:lineRule="auto"/>
+      </w:pPr>
+      <w:r>
+        <w:t>[Comportamento Esperado]:</w:t>
+      </w:r>
+      <w:r>
+        <w:t xml:space="preserve"> Correção d</w:t>
+      </w:r>
+      <w:r>
+        <w:t xml:space="preserve">as informações </w:t>
+      </w:r>
+      <w:r>
+        <w:t>cada produto, de acordo com sua descriçã</w:t>
+      </w:r>
+      <w:r>
+        <w:t>o, nome e preço</w:t>
+      </w:r>
+      <w:r>
+        <w:t>.</w:t>
+      </w:r>
+    </w:p>
+    <w:p>
+      <w:pPr>
+        <w:spacing w:after="0" w:line="240" w:lineRule="auto"/>
+      </w:pPr>
+      <w:r>
+        <w:t>[Reproduzido por]:</w:t>
+      </w:r>
+      <w:r>
+        <w:t xml:space="preserve"> Leonardo Alves</w:t>
+      </w:r>
+    </w:p>
+    <w:p>
+      <w:pPr>
+        <w:spacing w:after="0" w:line="240" w:lineRule="auto"/>
+      </w:pPr>
+    </w:p>
+    <w:p>
+      <w:pPr>
+        <w:spacing w:after="0" w:line="240" w:lineRule="auto"/>
+      </w:pPr>
+    </w:p>
+    <w:p>
+      <w:pPr>
+        <w:spacing w:after="0" w:line="240" w:lineRule="auto"/>
+        <w:rPr>
+          <w:b/>
+          <w:bCs/>
+        </w:rPr>
+      </w:pPr>
+      <w:r>
+        <w:rPr>
+          <w:b/>
+          <w:bCs/>
+        </w:rPr>
+        <w:t>1.</w:t>
+      </w:r>
+      <w:r>
+        <w:rPr>
+          <w:b/>
+          <w:bCs/>
+        </w:rPr>
+        <w:t>9</w:t>
+      </w:r>
+    </w:p>
+    <w:p>
+      <w:pPr>
+        <w:spacing w:after="0" w:line="240" w:lineRule="auto"/>
+        <w:rPr>
+          <w:b/>
+          <w:bCs/>
+        </w:rPr>
+      </w:pPr>
+      <w:r>
+        <w:t xml:space="preserve">[Título]: </w:t>
+      </w:r>
+      <w:r>
+        <w:t>Produto não encontrado e com informações confusas.</w:t>
+      </w:r>
+    </w:p>
+    <w:p>
+      <w:pPr>
+        <w:spacing w:after="0" w:line="240" w:lineRule="auto"/>
+      </w:pPr>
+      <w:r>
+        <w:t>[</w:t>
+      </w:r>
+      <w:r>
+        <w:t>Descrição</w:t>
+      </w:r>
+      <w:r>
+        <w:t xml:space="preserve">]: </w:t>
+      </w:r>
+      <w:r>
+        <w:t>Determinado item não foi encontrado, mas a mensagem de descrição é confusa.</w:t>
+      </w:r>
+    </w:p>
+    <w:p>
+      <w:pPr>
+        <w:spacing w:after="0" w:line="240" w:lineRule="auto"/>
+      </w:pPr>
+    </w:p>
+    <w:p>
+      <w:pPr>
+        <w:spacing w:after="0" w:line="240" w:lineRule="auto"/>
+      </w:pPr>
+      <w:r>
+        <w:t>[</w:t>
+      </w:r>
+      <w:r>
+        <w:t>Passos para Reproduzir</w:t>
+      </w:r>
+      <w:r>
+        <w:t xml:space="preserve">]: </w:t>
+      </w:r>
+    </w:p>
+    <w:p>
+      <w:pPr>
+        <w:spacing w:after="0" w:line="240" w:lineRule="auto"/>
+      </w:pPr>
+      <w:r>
+        <w:t xml:space="preserve">1. Acessar o site </w:t>
+      </w:r>
+      <w:hyperlink r:id="rId12" w:history="1">
+        <w:r>
+          <w:rPr>
+            <w:rStyle w:val="Hyperlink"/>
+          </w:rPr>
+          <w:t>https://www.saucedemo.com/</w:t>
+        </w:r>
+      </w:hyperlink>
+    </w:p>
+    <w:p>
+      <w:pPr>
+        <w:spacing w:after="0" w:line="240" w:lineRule="auto"/>
+      </w:pPr>
+      <w:r>
+        <w:t>2. Inserir informações de usuário (“</w:t>
+      </w:r>
+      <w:proofErr w:type="spellStart"/>
+      <w:r>
+        <w:t>problem_user</w:t>
+      </w:r>
+      <w:proofErr w:type="spellEnd"/>
+      <w:r>
+        <w:t>”) e senha válida, para realizar o login.</w:t>
+      </w:r>
+    </w:p>
+    <w:p>
+      <w:pPr>
+        <w:spacing w:after="0" w:line="240" w:lineRule="auto"/>
+      </w:pPr>
+      <w:r>
+        <w:t>3. Após realizar login com sucesso, observe o</w:t>
+      </w:r>
+      <w:r>
+        <w:t>s itens e</w:t>
+      </w:r>
+      <w:r>
+        <w:t xml:space="preserve"> clique no </w:t>
+      </w:r>
+      <w:r>
+        <w:t xml:space="preserve">seguinte </w:t>
+      </w:r>
+      <w:r>
+        <w:t xml:space="preserve">produto, ex: “Sauce </w:t>
+      </w:r>
+      <w:proofErr w:type="spellStart"/>
+      <w:r>
+        <w:t>Labs</w:t>
+      </w:r>
+      <w:proofErr w:type="spellEnd"/>
+      <w:r>
+        <w:t xml:space="preserve"> </w:t>
+      </w:r>
+      <w:proofErr w:type="spellStart"/>
+      <w:r>
+        <w:t>Fleece</w:t>
+      </w:r>
+      <w:proofErr w:type="spellEnd"/>
+      <w:r>
+        <w:t xml:space="preserve"> </w:t>
+      </w:r>
+      <w:proofErr w:type="spellStart"/>
+      <w:r>
+        <w:t>Jacket</w:t>
+      </w:r>
+      <w:proofErr w:type="spellEnd"/>
+      <w:r>
+        <w:t>”</w:t>
+      </w:r>
+      <w:r>
+        <w:t>.</w:t>
+      </w:r>
+    </w:p>
+    <w:p>
+      <w:pPr>
+        <w:spacing w:after="0" w:line="240" w:lineRule="auto"/>
+      </w:pPr>
+      <w:r>
+        <w:t xml:space="preserve">4. Ao clicar no produto, na página de descrição </w:t>
+      </w:r>
+      <w:r>
+        <w:t>irá abrir a página de descrição do produto, ao abrir vai ter as seguintes informações “ITEM NOT FOUND”, e a seguinte mensagem referente a uma ligação, “</w:t>
+      </w:r>
+      <w:proofErr w:type="spellStart"/>
+      <w:r>
+        <w:t>We're</w:t>
+      </w:r>
+      <w:proofErr w:type="spellEnd"/>
+      <w:r>
+        <w:t xml:space="preserve"> </w:t>
+      </w:r>
+      <w:proofErr w:type="spellStart"/>
+      <w:r>
+        <w:t>sorry</w:t>
+      </w:r>
+      <w:proofErr w:type="spellEnd"/>
+      <w:r>
+        <w:t xml:space="preserve">, </w:t>
+      </w:r>
+      <w:proofErr w:type="spellStart"/>
+      <w:r>
+        <w:t>but</w:t>
+      </w:r>
+      <w:proofErr w:type="spellEnd"/>
+      <w:r>
+        <w:t xml:space="preserve"> </w:t>
+      </w:r>
+      <w:proofErr w:type="spellStart"/>
+      <w:r>
+        <w:t>your</w:t>
+      </w:r>
+      <w:proofErr w:type="spellEnd"/>
+      <w:r>
+        <w:t xml:space="preserve"> </w:t>
+      </w:r>
+      <w:proofErr w:type="spellStart"/>
+      <w:r>
+        <w:t>call</w:t>
+      </w:r>
+      <w:proofErr w:type="spellEnd"/>
+      <w:r>
+        <w:t xml:space="preserve"> </w:t>
+      </w:r>
+      <w:proofErr w:type="spellStart"/>
+      <w:r>
+        <w:t>could</w:t>
+      </w:r>
+      <w:proofErr w:type="spellEnd"/>
+      <w:r>
+        <w:t xml:space="preserve"> </w:t>
+      </w:r>
+      <w:proofErr w:type="spellStart"/>
+      <w:r>
+        <w:t>not</w:t>
+      </w:r>
+      <w:proofErr w:type="spellEnd"/>
+      <w:r>
+        <w:t xml:space="preserve"> </w:t>
+      </w:r>
+      <w:proofErr w:type="spellStart"/>
+      <w:r>
+        <w:t>be</w:t>
+      </w:r>
+      <w:proofErr w:type="spellEnd"/>
+      <w:r>
+        <w:t xml:space="preserve"> </w:t>
+      </w:r>
+      <w:proofErr w:type="spellStart"/>
+      <w:r>
+        <w:t>completed</w:t>
+      </w:r>
+      <w:proofErr w:type="spellEnd"/>
+      <w:r>
+        <w:t xml:space="preserve"> as </w:t>
+      </w:r>
+      <w:proofErr w:type="spellStart"/>
+      <w:r>
+        <w:t>dialled</w:t>
+      </w:r>
+      <w:proofErr w:type="spellEnd"/>
+      <w:r>
+        <w:t xml:space="preserve">. </w:t>
+      </w:r>
+      <w:r>
+        <w:rPr>
+          <w:lang w:val="en-US"/>
+        </w:rPr>
+        <w:t xml:space="preserve">Please check your number, and try your call again. If you are in need of assistance, please dial 0 to be connected with an operator. </w:t>
+      </w:r>
+      <w:proofErr w:type="spellStart"/>
+      <w:r>
+        <w:t>This</w:t>
+      </w:r>
+      <w:proofErr w:type="spellEnd"/>
+      <w:r>
+        <w:t xml:space="preserve"> </w:t>
+      </w:r>
+      <w:proofErr w:type="spellStart"/>
+      <w:r>
+        <w:t>is</w:t>
+      </w:r>
+      <w:proofErr w:type="spellEnd"/>
+      <w:r>
+        <w:t xml:space="preserve"> a </w:t>
+      </w:r>
+      <w:proofErr w:type="spellStart"/>
+      <w:r>
+        <w:t>recording</w:t>
+      </w:r>
+      <w:proofErr w:type="spellEnd"/>
+      <w:r>
+        <w:t>. 4 T 1.</w:t>
+      </w:r>
+      <w:r>
+        <w:t>”</w:t>
+      </w:r>
+    </w:p>
+    <w:p>
+      <w:pPr>
+        <w:spacing w:after="0" w:line="240" w:lineRule="auto"/>
+      </w:pPr>
+    </w:p>
+    <w:p>
+      <w:pPr>
+        <w:spacing w:after="0" w:line="240" w:lineRule="auto"/>
+      </w:pPr>
+      <w:r>
+        <w:t>[Comportamento Esperado]:</w:t>
+      </w:r>
+      <w:r>
+        <w:t xml:space="preserve"> Correção </w:t>
+      </w:r>
+      <w:r>
+        <w:t>da descrição, tendo uma mensagem informando que produto não se encontra disponível.</w:t>
+      </w:r>
+    </w:p>
+    <w:p>
+      <w:pPr>
+        <w:spacing w:after="0" w:line="240" w:lineRule="auto"/>
+      </w:pPr>
+      <w:r>
+        <w:t>[Reproduzido por]:</w:t>
+      </w:r>
+      <w:r>
+        <w:t xml:space="preserve"> Leonardo Alves</w:t>
+      </w:r>
+    </w:p>
+    <w:p>
+      <w:pPr>
+        <w:spacing w:after="0" w:line="240" w:lineRule="auto"/>
+      </w:pPr>
+    </w:p>
+    <w:p>
+      <w:pPr>
+        <w:spacing w:after="0" w:line="240" w:lineRule="auto"/>
+        <w:rPr>
+          <w:b/>
+          <w:bCs/>
+        </w:rPr>
+      </w:pPr>
+      <w:r>
+        <w:rPr>
+          <w:b/>
+          <w:bCs/>
+        </w:rPr>
+        <w:t>1.</w:t>
+      </w:r>
+      <w:r>
+        <w:rPr>
+          <w:b/>
+          <w:bCs/>
+        </w:rPr>
+        <w:t>10</w:t>
+      </w:r>
+    </w:p>
+    <w:p>
+      <w:pPr>
+        <w:spacing w:after="0" w:line="240" w:lineRule="auto"/>
+        <w:rPr>
+          <w:b/>
+          <w:bCs/>
+        </w:rPr>
+      </w:pPr>
+      <w:r>
+        <w:t xml:space="preserve">[Título]: </w:t>
+      </w:r>
+      <w:r>
+        <w:t>É possível acrescentar p</w:t>
+      </w:r>
+      <w:r>
+        <w:t>roduto não encontrado</w:t>
+      </w:r>
+      <w:r>
+        <w:t xml:space="preserve"> no carrinho</w:t>
+      </w:r>
+      <w:r>
+        <w:t xml:space="preserve"> </w:t>
+      </w:r>
+    </w:p>
+    <w:p>
+      <w:pPr>
+        <w:spacing w:after="0" w:line="240" w:lineRule="auto"/>
+      </w:pPr>
+      <w:r>
+        <w:t>[</w:t>
+      </w:r>
+      <w:r>
+        <w:t>Descrição</w:t>
+      </w:r>
+      <w:r>
+        <w:t xml:space="preserve">]: </w:t>
+      </w:r>
+      <w:r>
+        <w:t xml:space="preserve">Determinado item não foi encontrado, mas </w:t>
+      </w:r>
+      <w:r>
+        <w:t>é possível acrescentar produto ao carrinho</w:t>
+      </w:r>
+    </w:p>
+    <w:p>
+      <w:pPr>
+        <w:spacing w:after="0" w:line="240" w:lineRule="auto"/>
+      </w:pPr>
+    </w:p>
+    <w:p>
+      <w:pPr>
+        <w:spacing w:after="0" w:line="240" w:lineRule="auto"/>
+      </w:pPr>
+      <w:r>
+        <w:t>[</w:t>
+      </w:r>
+      <w:r>
+        <w:t>Passos para Reproduzir</w:t>
+      </w:r>
+      <w:r>
+        <w:t xml:space="preserve">]: </w:t>
+      </w:r>
+    </w:p>
+    <w:p>
+      <w:pPr>
+        <w:spacing w:after="0" w:line="240" w:lineRule="auto"/>
+      </w:pPr>
+      <w:r>
+        <w:t xml:space="preserve">1. Acessar o site </w:t>
+      </w:r>
+      <w:hyperlink r:id="rId13" w:history="1">
+        <w:r>
+          <w:rPr>
+            <w:rStyle w:val="Hyperlink"/>
+          </w:rPr>
+          <w:t>https://www.saucedemo.com/</w:t>
+        </w:r>
+      </w:hyperlink>
+    </w:p>
+    <w:p>
+      <w:pPr>
+        <w:spacing w:after="0" w:line="240" w:lineRule="auto"/>
+      </w:pPr>
+      <w:r>
+        <w:t>2. Inserir informações de usuário (“</w:t>
+      </w:r>
+      <w:proofErr w:type="spellStart"/>
+      <w:r>
+        <w:t>problem_user</w:t>
+      </w:r>
+      <w:proofErr w:type="spellEnd"/>
+      <w:r>
+        <w:t>”) e senha válida, para realizar o login.</w:t>
+      </w:r>
+    </w:p>
+    <w:p>
+      <w:pPr>
+        <w:spacing w:after="0" w:line="240" w:lineRule="auto"/>
+      </w:pPr>
+      <w:r>
+        <w:t xml:space="preserve">3. Após realizar login com sucesso, observe os itens e clique no seguinte produto, ex: “Sauce </w:t>
+      </w:r>
+      <w:proofErr w:type="spellStart"/>
+      <w:r>
+        <w:t>Labs</w:t>
+      </w:r>
+      <w:proofErr w:type="spellEnd"/>
+      <w:r>
+        <w:t xml:space="preserve"> </w:t>
+      </w:r>
+      <w:proofErr w:type="spellStart"/>
+      <w:r>
+        <w:t>Fleece</w:t>
+      </w:r>
+      <w:proofErr w:type="spellEnd"/>
+      <w:r>
+        <w:t xml:space="preserve"> </w:t>
+      </w:r>
+      <w:proofErr w:type="spellStart"/>
+      <w:r>
+        <w:t>Jacket</w:t>
+      </w:r>
+      <w:proofErr w:type="spellEnd"/>
+      <w:r>
+        <w:t>”.</w:t>
+      </w:r>
+    </w:p>
+    <w:p>
+      <w:pPr>
+        <w:spacing w:after="0" w:line="240" w:lineRule="auto"/>
+      </w:pPr>
+      <w:r>
+        <w:t xml:space="preserve">4. Ao clicar no produto, na página de descrição irá abrir a </w:t>
+      </w:r>
+      <w:r>
+        <w:t>página</w:t>
+      </w:r>
+      <w:r>
+        <w:t xml:space="preserve"> de descrição do produto, ao abrir vai ter as seguintes informações “ITEM NOT FOUND”, e a seguinte mensagem referente a uma ligação, “</w:t>
+      </w:r>
+      <w:proofErr w:type="spellStart"/>
+      <w:r>
+        <w:t>We're</w:t>
+      </w:r>
+      <w:proofErr w:type="spellEnd"/>
+      <w:r>
+        <w:t xml:space="preserve"> </w:t>
+      </w:r>
+      <w:proofErr w:type="spellStart"/>
+      <w:r>
+        <w:t>sorry</w:t>
+      </w:r>
+      <w:proofErr w:type="spellEnd"/>
+      <w:r>
+        <w:t xml:space="preserve">, </w:t>
+      </w:r>
+      <w:proofErr w:type="spellStart"/>
+      <w:r>
+        <w:t>but</w:t>
+      </w:r>
+      <w:proofErr w:type="spellEnd"/>
+      <w:r>
+        <w:t xml:space="preserve"> </w:t>
+      </w:r>
+      <w:proofErr w:type="spellStart"/>
+      <w:r>
+        <w:t>your</w:t>
+      </w:r>
+      <w:proofErr w:type="spellEnd"/>
+      <w:r>
+        <w:t xml:space="preserve"> </w:t>
+      </w:r>
+      <w:proofErr w:type="spellStart"/>
+      <w:r>
+        <w:t>call</w:t>
+      </w:r>
+      <w:proofErr w:type="spellEnd"/>
+      <w:r>
+        <w:t xml:space="preserve"> </w:t>
+      </w:r>
+      <w:proofErr w:type="spellStart"/>
+      <w:r>
+        <w:t>could</w:t>
+      </w:r>
+      <w:proofErr w:type="spellEnd"/>
+      <w:r>
+        <w:t xml:space="preserve"> </w:t>
+      </w:r>
+      <w:proofErr w:type="spellStart"/>
+      <w:r>
+        <w:t>not</w:t>
+      </w:r>
+      <w:proofErr w:type="spellEnd"/>
+      <w:r>
+        <w:t xml:space="preserve"> </w:t>
+      </w:r>
+      <w:proofErr w:type="spellStart"/>
+      <w:r>
+        <w:t>be</w:t>
+      </w:r>
+      <w:proofErr w:type="spellEnd"/>
+      <w:r>
+        <w:t xml:space="preserve"> </w:t>
+      </w:r>
+      <w:proofErr w:type="spellStart"/>
+      <w:r>
+        <w:t>completed</w:t>
+      </w:r>
+      <w:proofErr w:type="spellEnd"/>
+      <w:r>
+        <w:t xml:space="preserve"> as </w:t>
+      </w:r>
+      <w:proofErr w:type="spellStart"/>
+      <w:r>
+        <w:t>dialled</w:t>
+      </w:r>
+      <w:proofErr w:type="spellEnd"/>
+      <w:r>
+        <w:t xml:space="preserve">. </w:t>
+      </w:r>
+      <w:r>
+        <w:rPr>
+          <w:lang w:val="en-US"/>
+        </w:rPr>
+        <w:t xml:space="preserve">Please check your </w:t>
+      </w:r>
+      <w:proofErr w:type="gramStart"/>
+      <w:r>
+        <w:rPr>
+          <w:lang w:val="en-US"/>
+        </w:rPr>
+        <w:t>number, and</w:t>
+      </w:r>
+      <w:proofErr w:type="gramEnd"/>
+      <w:r>
+        <w:rPr>
+          <w:lang w:val="en-US"/>
+        </w:rPr>
+        <w:t xml:space="preserve"> try your call again. If you </w:t>
+      </w:r>
+      <w:proofErr w:type="gramStart"/>
+      <w:r>
+        <w:rPr>
+          <w:lang w:val="en-US"/>
+        </w:rPr>
+        <w:t>are in need of</w:t>
+      </w:r>
+      <w:proofErr w:type="gramEnd"/>
+      <w:r>
+        <w:rPr>
+          <w:lang w:val="en-US"/>
+        </w:rPr>
+        <w:t xml:space="preserve"> assistance, please dial 0 to be connected with an operator. </w:t>
+      </w:r>
+      <w:proofErr w:type="spellStart"/>
+      <w:r>
+        <w:t>This</w:t>
+      </w:r>
+      <w:proofErr w:type="spellEnd"/>
+      <w:r>
+        <w:t xml:space="preserve"> </w:t>
+      </w:r>
+      <w:proofErr w:type="spellStart"/>
+      <w:r>
+        <w:t>is</w:t>
+      </w:r>
+      <w:proofErr w:type="spellEnd"/>
+      <w:r>
+        <w:t xml:space="preserve"> a </w:t>
+      </w:r>
+      <w:proofErr w:type="spellStart"/>
+      <w:r>
+        <w:t>recording</w:t>
+      </w:r>
+      <w:proofErr w:type="spellEnd"/>
+      <w:r>
+        <w:t>. 4 T 1.</w:t>
+      </w:r>
+      <w:r>
+        <w:t>”</w:t>
+      </w:r>
+    </w:p>
+    <w:p>
+      <w:pPr>
+        <w:spacing w:after="0" w:line="240" w:lineRule="auto"/>
+      </w:pPr>
+      <w:r>
+        <w:t>5. Ao clicar no botão “Add to card” é possível notar que mesmo assim, se pode acrescentar o item ao carrinho e seguir para a página de compras.</w:t>
+      </w:r>
+    </w:p>
+    <w:p>
+      <w:pPr>
+        <w:spacing w:after="0" w:line="240" w:lineRule="auto"/>
+      </w:pPr>
+    </w:p>
+    <w:p>
+      <w:pPr>
+        <w:spacing w:after="0" w:line="240" w:lineRule="auto"/>
+      </w:pPr>
+      <w:r>
+        <w:t>[Comportamento Esperado]:</w:t>
+      </w:r>
+      <w:r>
+        <w:t xml:space="preserve"> </w:t>
+      </w:r>
+      <w:r>
+        <w:t xml:space="preserve">Adicionar validação para não permitir que </w:t>
+      </w:r>
+      <w:r>
+        <w:t xml:space="preserve">seja possível seguir para a página de checkout </w:t>
+      </w:r>
+      <w:r>
+        <w:t>com um</w:t>
+      </w:r>
+      <w:r>
+        <w:t xml:space="preserve"> produto </w:t>
+      </w:r>
+      <w:r>
+        <w:t>que não tenha sido encontrado no estoque.</w:t>
+      </w:r>
+    </w:p>
+    <w:p>
+      <w:pPr>
+        <w:spacing w:after="0" w:line="240" w:lineRule="auto"/>
+      </w:pPr>
+      <w:r>
+        <w:t>[Reproduzido por]:</w:t>
+      </w:r>
+      <w:r>
+        <w:t xml:space="preserve"> Leonardo Alves</w:t>
+      </w:r>
+    </w:p>
+    <w:p>
+      <w:pPr>
+        <w:spacing w:after="0" w:line="240" w:lineRule="auto"/>
+      </w:pPr>
+    </w:p>
+    <w:p>
+      <w:pPr>
+        <w:spacing w:after="0" w:line="240" w:lineRule="auto"/>
+      </w:pPr>
+    </w:p>
+    <w:p>
+      <w:pPr>
+        <w:spacing w:after="0" w:line="240" w:lineRule="auto"/>
+      </w:pPr>
+    </w:p>
+    <w:p>
+      <w:pPr>
+        <w:spacing w:after="0" w:line="240" w:lineRule="auto"/>
+        <w:rPr>
+          <w:b/>
+          <w:bCs/>
+        </w:rPr>
+      </w:pPr>
+      <w:r>
+        <w:rPr>
+          <w:b/>
+          <w:bCs/>
+        </w:rPr>
+        <w:lastRenderedPageBreak/>
+        <w:t>1.</w:t>
+      </w:r>
+      <w:r>
+        <w:rPr>
+          <w:b/>
+          <w:bCs/>
+        </w:rPr>
+        <w:t>1</w:t>
+      </w:r>
+      <w:r>
+        <w:rPr>
+          <w:b/>
+          <w:bCs/>
+        </w:rPr>
+        <w:t>1</w:t>
+      </w:r>
+    </w:p>
+    <w:p>
+      <w:pPr>
+        <w:spacing w:after="0" w:line="240" w:lineRule="auto"/>
+        <w:rPr>
+          <w:b/>
+          <w:bCs/>
+        </w:rPr>
+      </w:pPr>
+      <w:r>
+        <w:t xml:space="preserve">[Título]: </w:t>
+      </w:r>
+      <w:r>
+        <w:t xml:space="preserve">É possível acrescentar produto não encontrado no carrinho </w:t>
+      </w:r>
+      <w:r>
+        <w:t>e não é possível removê-lo do carrinho</w:t>
+      </w:r>
+    </w:p>
+    <w:p>
+      <w:pPr>
+        <w:spacing w:after="0" w:line="240" w:lineRule="auto"/>
+      </w:pPr>
+      <w:r>
+        <w:t>[</w:t>
+      </w:r>
+      <w:r>
+        <w:t>Descrição</w:t>
+      </w:r>
+      <w:r>
+        <w:t xml:space="preserve">]: </w:t>
+      </w:r>
+      <w:r>
+        <w:t>Determinado item não foi encontrado, mas é possível acrescentar produto ao carrinho</w:t>
+      </w:r>
+      <w:r>
+        <w:t>, mas ao tentar retirar produto do carrinho, a página não carrega corretamente.</w:t>
+      </w:r>
+    </w:p>
+    <w:p>
+      <w:pPr>
+        <w:spacing w:after="0" w:line="240" w:lineRule="auto"/>
+      </w:pPr>
+    </w:p>
+    <w:p>
+      <w:pPr>
+        <w:spacing w:after="0" w:line="240" w:lineRule="auto"/>
+      </w:pPr>
+      <w:r>
+        <w:t>[</w:t>
+      </w:r>
+      <w:r>
+        <w:t>Passos para Reproduzir</w:t>
+      </w:r>
+      <w:r>
+        <w:t xml:space="preserve">]: </w:t>
+      </w:r>
+    </w:p>
+    <w:p>
+      <w:pPr>
+        <w:spacing w:after="0" w:line="240" w:lineRule="auto"/>
+      </w:pPr>
+      <w:r>
+        <w:t xml:space="preserve">1. Acessar o site </w:t>
+      </w:r>
+      <w:hyperlink r:id="rId14" w:history="1">
+        <w:r>
+          <w:rPr>
+            <w:rStyle w:val="Hyperlink"/>
+          </w:rPr>
+          <w:t>https://www.saucedemo.com/</w:t>
+        </w:r>
+      </w:hyperlink>
+    </w:p>
+    <w:p>
+      <w:pPr>
+        <w:spacing w:after="0" w:line="240" w:lineRule="auto"/>
+      </w:pPr>
+      <w:r>
+        <w:t>2. Inserir informações de usuário (“</w:t>
+      </w:r>
+      <w:proofErr w:type="spellStart"/>
+      <w:r>
+        <w:t>problem_user</w:t>
+      </w:r>
+      <w:proofErr w:type="spellEnd"/>
+      <w:r>
+        <w:t>”) e senha válida, para realizar o login.</w:t>
+      </w:r>
+    </w:p>
+    <w:p>
+      <w:pPr>
+        <w:spacing w:after="0" w:line="240" w:lineRule="auto"/>
+      </w:pPr>
+      <w:r>
+        <w:t xml:space="preserve">3. Após realizar login com sucesso, observe os itens e clique no seguinte produto, ex: “Sauce </w:t>
+      </w:r>
+      <w:proofErr w:type="spellStart"/>
+      <w:r>
+        <w:t>Labs</w:t>
+      </w:r>
+      <w:proofErr w:type="spellEnd"/>
+      <w:r>
+        <w:t xml:space="preserve"> </w:t>
+      </w:r>
+      <w:proofErr w:type="spellStart"/>
+      <w:r>
+        <w:t>Fleece</w:t>
+      </w:r>
+      <w:proofErr w:type="spellEnd"/>
+      <w:r>
+        <w:t xml:space="preserve"> </w:t>
+      </w:r>
+      <w:proofErr w:type="spellStart"/>
+      <w:r>
+        <w:t>Jacket</w:t>
+      </w:r>
+      <w:proofErr w:type="spellEnd"/>
+      <w:r>
+        <w:t>”.</w:t>
+      </w:r>
+    </w:p>
+    <w:p>
+      <w:pPr>
+        <w:spacing w:after="0" w:line="240" w:lineRule="auto"/>
+      </w:pPr>
+      <w:r>
+        <w:t>4. Ao clicar no produto, na página de descrição irá abrir a página de descrição do produto, ao abrir vai ter as seguintes informações “ITEM NOT FOUND”, e a seguinte mensagem referente a uma ligação, “</w:t>
+      </w:r>
+      <w:proofErr w:type="spellStart"/>
+      <w:r>
+        <w:t>We're</w:t>
+      </w:r>
+      <w:proofErr w:type="spellEnd"/>
+      <w:r>
+        <w:t xml:space="preserve"> </w:t>
+      </w:r>
+      <w:proofErr w:type="spellStart"/>
+      <w:r>
+        <w:t>sorry</w:t>
+      </w:r>
+      <w:proofErr w:type="spellEnd"/>
+      <w:r>
+        <w:t xml:space="preserve">, </w:t>
+      </w:r>
+      <w:proofErr w:type="spellStart"/>
+      <w:r>
+        <w:t>but</w:t>
+      </w:r>
+      <w:proofErr w:type="spellEnd"/>
+      <w:r>
+        <w:t xml:space="preserve"> </w:t>
+      </w:r>
+      <w:proofErr w:type="spellStart"/>
+      <w:r>
+        <w:t>your</w:t>
+      </w:r>
+      <w:proofErr w:type="spellEnd"/>
+      <w:r>
+        <w:t xml:space="preserve"> </w:t>
+      </w:r>
+      <w:proofErr w:type="spellStart"/>
+      <w:r>
+        <w:t>call</w:t>
+      </w:r>
+      <w:proofErr w:type="spellEnd"/>
+      <w:r>
+        <w:t xml:space="preserve"> </w:t>
+      </w:r>
+      <w:proofErr w:type="spellStart"/>
+      <w:r>
+        <w:t>could</w:t>
+      </w:r>
+      <w:proofErr w:type="spellEnd"/>
+      <w:r>
+        <w:t xml:space="preserve"> </w:t>
+      </w:r>
+      <w:proofErr w:type="spellStart"/>
+      <w:r>
+        <w:t>not</w:t>
+      </w:r>
+      <w:proofErr w:type="spellEnd"/>
+      <w:r>
+        <w:t xml:space="preserve"> </w:t>
+      </w:r>
+      <w:proofErr w:type="spellStart"/>
+      <w:r>
+        <w:t>be</w:t>
+      </w:r>
+      <w:proofErr w:type="spellEnd"/>
+      <w:r>
+        <w:t xml:space="preserve"> </w:t>
+      </w:r>
+      <w:proofErr w:type="spellStart"/>
+      <w:r>
+        <w:t>completed</w:t>
+      </w:r>
+      <w:proofErr w:type="spellEnd"/>
+      <w:r>
+        <w:t xml:space="preserve"> as </w:t>
+      </w:r>
+      <w:proofErr w:type="spellStart"/>
+      <w:r>
+        <w:t>dialled</w:t>
+      </w:r>
+      <w:proofErr w:type="spellEnd"/>
+      <w:r>
+        <w:t xml:space="preserve">. </w:t>
+      </w:r>
+      <w:r>
+        <w:rPr>
+          <w:lang w:val="en-US"/>
+        </w:rPr>
+        <w:t xml:space="preserve">Please check your </w:t>
+      </w:r>
+      <w:proofErr w:type="gramStart"/>
+      <w:r>
+        <w:rPr>
+          <w:lang w:val="en-US"/>
+        </w:rPr>
+        <w:t>number, and</w:t>
+      </w:r>
+      <w:proofErr w:type="gramEnd"/>
+      <w:r>
+        <w:rPr>
+          <w:lang w:val="en-US"/>
+        </w:rPr>
+        <w:t xml:space="preserve"> try your call again. If you </w:t>
+      </w:r>
+      <w:proofErr w:type="gramStart"/>
+      <w:r>
+        <w:rPr>
+          <w:lang w:val="en-US"/>
+        </w:rPr>
+        <w:t>are in need of</w:t>
+      </w:r>
+      <w:proofErr w:type="gramEnd"/>
+      <w:r>
+        <w:rPr>
+          <w:lang w:val="en-US"/>
+        </w:rPr>
+        <w:t xml:space="preserve"> assistance, please dial 0 to be connected with an operator. </w:t>
+      </w:r>
+      <w:proofErr w:type="spellStart"/>
+      <w:r>
+        <w:t>This</w:t>
+      </w:r>
+      <w:proofErr w:type="spellEnd"/>
+      <w:r>
+        <w:t xml:space="preserve"> </w:t>
+      </w:r>
+      <w:proofErr w:type="spellStart"/>
+      <w:r>
+        <w:t>is</w:t>
+      </w:r>
+      <w:proofErr w:type="spellEnd"/>
+      <w:r>
+        <w:t xml:space="preserve"> a </w:t>
+      </w:r>
+      <w:proofErr w:type="spellStart"/>
+      <w:r>
+        <w:t>recording</w:t>
+      </w:r>
+      <w:proofErr w:type="spellEnd"/>
+      <w:r>
+        <w:t>. 4 T 1.</w:t>
+      </w:r>
+      <w:r>
+        <w:t>”</w:t>
+      </w:r>
+    </w:p>
+    <w:p>
+      <w:pPr>
+        <w:spacing w:after="0" w:line="240" w:lineRule="auto"/>
+      </w:pPr>
+      <w:r>
+        <w:t>5. Ao clicar no botão “Add to card” é possível notar que mesmo assim, se pode acrescentar o item ao carrinho e seguir para a página de compras.</w:t>
+      </w:r>
+    </w:p>
+    <w:p>
+      <w:pPr>
+        <w:spacing w:after="0" w:line="240" w:lineRule="auto"/>
+      </w:pPr>
+      <w:r>
+        <w:t>6. Ao tentar remover item do carrinho, a página do carrinho não carrega corretamente, apresenta apenas uma tela preta.</w:t>
+      </w:r>
+    </w:p>
+    <w:p>
+      <w:pPr>
+        <w:spacing w:after="0" w:line="240" w:lineRule="auto"/>
+      </w:pPr>
+    </w:p>
+    <w:p>
+      <w:pPr>
+        <w:spacing w:after="0" w:line="240" w:lineRule="auto"/>
+      </w:pPr>
+      <w:r>
+        <w:t>[Comportamento Esperado]:</w:t>
+      </w:r>
+      <w:r>
+        <w:t xml:space="preserve"> </w:t>
+      </w:r>
+      <w:r>
+        <w:t xml:space="preserve">Adicionar validação para não permitir que </w:t>
+      </w:r>
+      <w:r>
+        <w:t>seja possível seguir para a página de checkout com um produto que não tenha sido encontrado no estoque.</w:t>
+      </w:r>
+    </w:p>
+    <w:p>
+      <w:pPr>
+        <w:spacing w:after="0" w:line="240" w:lineRule="auto"/>
+      </w:pPr>
+      <w:r>
+        <w:t>[Reproduzido por]:</w:t>
+      </w:r>
+      <w:r>
+        <w:t xml:space="preserve"> Leonardo Alves</w:t>
+      </w:r>
+    </w:p>
+    <w:p>
+      <w:pPr>
+        <w:spacing w:after="0" w:line="240" w:lineRule="auto"/>
+      </w:pPr>
+    </w:p>
+    <w:p>
+      <w:pPr>
+        <w:spacing w:after="0" w:line="240" w:lineRule="auto"/>
+      </w:pPr>
+    </w:p>
+    <w:p>
+      <w:pPr>
+        <w:spacing w:after="0" w:line="240" w:lineRule="auto"/>
+        <w:rPr>
+          <w:b/>
+          <w:bCs/>
+        </w:rPr>
+      </w:pPr>
+      <w:r>
+        <w:rPr>
+          <w:b/>
+          <w:bCs/>
+        </w:rPr>
+        <w:t>1.</w:t>
+      </w:r>
+      <w:r>
+        <w:rPr>
+          <w:b/>
+          <w:bCs/>
+        </w:rPr>
+        <w:t>1</w:t>
+      </w:r>
+      <w:r>
+        <w:rPr>
+          <w:b/>
+          <w:bCs/>
+        </w:rPr>
+        <w:t>2</w:t>
+      </w:r>
+    </w:p>
+    <w:p>
+      <w:pPr>
+        <w:spacing w:after="0" w:line="240" w:lineRule="auto"/>
+        <w:rPr>
+          <w:b/>
+          <w:bCs/>
+        </w:rPr>
+      </w:pPr>
+      <w:r>
+        <w:t xml:space="preserve">[Título]: </w:t>
+      </w:r>
+      <w:r>
+        <w:t>Demora para conseguir realizar acesso a página de produto.</w:t>
+      </w:r>
+    </w:p>
+    <w:p>
+      <w:pPr>
+        <w:spacing w:after="0" w:line="240" w:lineRule="auto"/>
+      </w:pPr>
+      <w:r>
+        <w:t>[</w:t>
+      </w:r>
+      <w:r>
+        <w:t>Descrição</w:t>
+      </w:r>
+      <w:r>
+        <w:t xml:space="preserve">]: </w:t>
+      </w:r>
+      <w:proofErr w:type="spellStart"/>
+      <w:r>
+        <w:t>Usuario</w:t>
+      </w:r>
+      <w:proofErr w:type="spellEnd"/>
+      <w:r>
+        <w:t xml:space="preserve"> apresenta perda de desempenho </w:t>
+      </w:r>
+      <w:r>
+        <w:t>ao utilizar os serviços da página.</w:t>
+      </w:r>
+    </w:p>
+    <w:p>
+      <w:pPr>
+        <w:spacing w:after="0" w:line="240" w:lineRule="auto"/>
+      </w:pPr>
+    </w:p>
+    <w:p>
+      <w:pPr>
+        <w:spacing w:after="0" w:line="240" w:lineRule="auto"/>
+      </w:pPr>
+      <w:r>
+        <w:t>[</w:t>
+      </w:r>
+      <w:r>
+        <w:t>Passos para Reproduzir</w:t>
+      </w:r>
+      <w:r>
+        <w:t xml:space="preserve">]: </w:t>
+      </w:r>
+    </w:p>
+    <w:p>
+      <w:pPr>
+        <w:spacing w:after="0" w:line="240" w:lineRule="auto"/>
+      </w:pPr>
+      <w:r>
+        <w:t xml:space="preserve">1. Acessar o site </w:t>
+      </w:r>
+      <w:hyperlink r:id="rId15" w:history="1">
+        <w:r>
+          <w:rPr>
+            <w:rStyle w:val="Hyperlink"/>
+          </w:rPr>
+          <w:t>https://www.saucedemo.com/</w:t>
+        </w:r>
+      </w:hyperlink>
+    </w:p>
+    <w:p>
+      <w:pPr>
+        <w:spacing w:after="0" w:line="240" w:lineRule="auto"/>
+      </w:pPr>
+      <w:r>
+        <w:t>2. Inserir informações de usuário (“</w:t>
+      </w:r>
+      <w:proofErr w:type="spellStart"/>
+      <w:r>
+        <w:t>performance_glitch_user</w:t>
+      </w:r>
+      <w:proofErr w:type="spellEnd"/>
+      <w:r>
+        <w:t>”) e senha válida, para realizar o login.</w:t>
+      </w:r>
+    </w:p>
+    <w:p>
+      <w:pPr>
+        <w:spacing w:after="0" w:line="240" w:lineRule="auto"/>
+      </w:pPr>
+      <w:r>
+        <w:t xml:space="preserve">3. </w:t>
+      </w:r>
+      <w:r>
+        <w:t xml:space="preserve">Após esperar um determinado tempo para acessar a </w:t>
+      </w:r>
+      <w:r>
+        <w:t>página</w:t>
+      </w:r>
+      <w:r>
+        <w:t>, os produtos são mostrados corretamente.</w:t>
+      </w:r>
+    </w:p>
+    <w:p>
+      <w:pPr>
+        <w:spacing w:after="0" w:line="240" w:lineRule="auto"/>
+      </w:pPr>
+      <w:r>
+        <w:t>4. Mas ao tentar realizar a compra de um item</w:t>
+      </w:r>
+      <w:r>
+        <w:t xml:space="preserve"> ou navegar, leva um determinado tempo para carregar as páginas.</w:t>
+      </w:r>
+    </w:p>
+    <w:p>
+      <w:pPr>
+        <w:spacing w:after="0" w:line="240" w:lineRule="auto"/>
+      </w:pPr>
+    </w:p>
+    <w:p>
+      <w:pPr>
+        <w:spacing w:after="0" w:line="240" w:lineRule="auto"/>
+      </w:pPr>
+      <w:r>
+        <w:t>[Comportamento Esperado]:</w:t>
+      </w:r>
+      <w:r>
+        <w:t xml:space="preserve"> </w:t>
+      </w:r>
+      <w:r>
+        <w:t>Melhorar o tempo de desempenho da página, pois os usuários não gostam de esperar por muito tempo para realizar determinada função.</w:t>
+      </w:r>
+    </w:p>
+    <w:p>
+      <w:pPr>
+        <w:spacing w:after="0" w:line="240" w:lineRule="auto"/>
+      </w:pPr>
+      <w:r>
+        <w:t>[Reproduzido por]:</w:t>
+      </w:r>
+      <w:r>
+        <w:t xml:space="preserve"> Leonardo Alves</w:t>
+      </w:r>
+    </w:p>
+    <w:p>
+      <w:pPr>
+        <w:spacing w:after="0" w:line="240" w:lineRule="auto"/>
+      </w:pPr>
+    </w:p>
+    <w:p>
+      <w:pPr>
+        <w:spacing w:after="0" w:line="240" w:lineRule="auto"/>
+      </w:pPr>
+    </w:p>
+    <w:p>
+      <w:pPr>
+        <w:spacing w:after="0" w:line="240" w:lineRule="auto"/>
+      </w:pPr>
+    </w:p>
+    <w:p>
+      <w:pPr>
+        <w:spacing w:after="0" w:line="240" w:lineRule="auto"/>
       </w:pPr>
     </w:p>
     <w:p>
@@ -1335,6 +3036,9 @@
     <w:p>
       <w:pPr>
         <w:spacing w:after="0" w:line="240" w:lineRule="auto"/>
+        <w:rPr>
+          <w:u w:val="single"/>
+        </w:rPr>
       </w:pPr>
     </w:p>
     <w:p>
@@ -1362,7 +3066,7 @@
     </w:p>
     <w:sectPr>
       <w:pgSz w:w="11906" w:h="16838"/>
-      <w:pgMar w:top="284" w:right="1701" w:bottom="1417" w:left="1701" w:header="708" w:footer="708" w:gutter="0"/>
+      <w:pgMar w:top="0" w:right="1701" w:bottom="142" w:left="1701" w:header="708" w:footer="708" w:gutter="0"/>
       <w:cols w:space="708"/>
       <w:docGrid w:linePitch="360"/>
     </w:sectPr>

</xml_diff>